<commit_message>
add README; throw errors
</commit_message>
<xml_diff>
--- a/sandbox/i1.docx
+++ b/sandbox/i1.docx
@@ -75,7 +75,7 @@
                     </pic:cNvPicPr>
                   </pic:nvPicPr>
                   <pic:blipFill>
-                    <a:blip r:embed="rId5">
+                    <a:blip r:embed="rId7">
                       <a:extLst>
                         <a:ext uri="{28A0092B-C50C-407E-A947-70E740481C1C}">
                           <a14:useLocalDpi xmlns:a14="http://schemas.microsoft.com/office/drawing/2010/main" val="0"/>
@@ -107,8 +107,6 @@
         </w:drawing>
       </w:r>
     </w:p>
-    <w:bookmarkStart w:id="0" w:name="_GoBack"/>
-    <w:bookmarkEnd w:id="0"/>
     <w:p>
       <w:pPr>
         <w:pStyle w:val="Standard"/>
@@ -262,13 +260,7 @@
             <w:rPr>
               <w:rFonts w:ascii="Cambria Math" w:hAnsi="Cambria Math"/>
             </w:rPr>
-            <m:t>+</m:t>
-          </m:r>
-          <m:r>
-            <w:rPr>
-              <w:rFonts w:ascii="Cambria Math" w:hAnsi="Cambria Math"/>
-            </w:rPr>
-            <m:t>…</m:t>
+            <m:t>+…</m:t>
           </m:r>
         </m:oMath>
       </m:oMathPara>
@@ -288,7 +280,6 @@
       <w:r>
         <w:t>What is (a + b)</w:t>
       </w:r>
-      <w:proofErr w:type="gramStart"/>
       <w:r>
         <w:rPr>
           <w:vertAlign w:val="superscript"/>
@@ -298,7 +289,6 @@
       <w:r>
         <w:t xml:space="preserve"> ?</w:t>
       </w:r>
-      <w:proofErr w:type="gramEnd"/>
     </w:p>
     <w:p>
       <w:pPr>
@@ -369,6 +359,10 @@
       <w:r>
         <w:t>End of file 1</w:t>
       </w:r>
+    </w:p>
+    <w:p>
+      <w:bookmarkStart w:id="0" w:name="_GoBack"/>
+      <w:bookmarkEnd w:id="0"/>
     </w:p>
     <w:sectPr>
       <w:pgSz w:w="12240" w:h="15840"/>
@@ -378,6 +372,56 @@
     </w:sectPr>
   </w:body>
 </w:document>
+</file>
+
+<file path=word/endnotes.xml><?xml version="1.0" encoding="utf-8"?>
+<w:endnotes xmlns:wpc="http://schemas.microsoft.com/office/word/2010/wordprocessingCanvas" xmlns:cx="http://schemas.microsoft.com/office/drawing/2014/chartex" xmlns:mc="http://schemas.openxmlformats.org/markup-compatibility/2006" xmlns:o="urn:schemas-microsoft-com:office:office" xmlns:r="http://schemas.openxmlformats.org/officeDocument/2006/relationships" xmlns:m="http://schemas.openxmlformats.org/officeDocument/2006/math" xmlns:v="urn:schemas-microsoft-com:vml" xmlns:wp14="http://schemas.microsoft.com/office/word/2010/wordprocessingDrawing" xmlns:wp="http://schemas.openxmlformats.org/drawingml/2006/wordprocessingDrawing" xmlns:w10="urn:schemas-microsoft-com:office:word" xmlns:w="http://schemas.openxmlformats.org/wordprocessingml/2006/main" xmlns:w14="http://schemas.microsoft.com/office/word/2010/wordml" xmlns:w15="http://schemas.microsoft.com/office/word/2012/wordml" xmlns:w16se="http://schemas.microsoft.com/office/word/2015/wordml/symex" xmlns:wpg="http://schemas.microsoft.com/office/word/2010/wordprocessingGroup" xmlns:wpi="http://schemas.microsoft.com/office/word/2010/wordprocessingInk" xmlns:wne="http://schemas.microsoft.com/office/word/2006/wordml" xmlns:wps="http://schemas.microsoft.com/office/word/2010/wordprocessingShape" mc:Ignorable="w14 w15 w16se wp14">
+  <w:endnote w:type="separator" w:id="-1">
+    <w:p>
+      <w:pPr>
+        <w:spacing w:after="0" w:line="240" w:lineRule="auto"/>
+      </w:pPr>
+      <w:r>
+        <w:separator/>
+      </w:r>
+    </w:p>
+  </w:endnote>
+  <w:endnote w:type="continuationSeparator" w:id="0">
+    <w:p>
+      <w:pPr>
+        <w:spacing w:after="0" w:line="240" w:lineRule="auto"/>
+      </w:pPr>
+      <w:r>
+        <w:continuationSeparator/>
+      </w:r>
+    </w:p>
+  </w:endnote>
+</w:endnotes>
+</file>
+
+<file path=word/footnotes.xml><?xml version="1.0" encoding="utf-8"?>
+<w:footnotes xmlns:wpc="http://schemas.microsoft.com/office/word/2010/wordprocessingCanvas" xmlns:cx="http://schemas.microsoft.com/office/drawing/2014/chartex" xmlns:mc="http://schemas.openxmlformats.org/markup-compatibility/2006" xmlns:o="urn:schemas-microsoft-com:office:office" xmlns:r="http://schemas.openxmlformats.org/officeDocument/2006/relationships" xmlns:m="http://schemas.openxmlformats.org/officeDocument/2006/math" xmlns:v="urn:schemas-microsoft-com:vml" xmlns:wp14="http://schemas.microsoft.com/office/word/2010/wordprocessingDrawing" xmlns:wp="http://schemas.openxmlformats.org/drawingml/2006/wordprocessingDrawing" xmlns:w10="urn:schemas-microsoft-com:office:word" xmlns:w="http://schemas.openxmlformats.org/wordprocessingml/2006/main" xmlns:w14="http://schemas.microsoft.com/office/word/2010/wordml" xmlns:w15="http://schemas.microsoft.com/office/word/2012/wordml" xmlns:w16se="http://schemas.microsoft.com/office/word/2015/wordml/symex" xmlns:wpg="http://schemas.microsoft.com/office/word/2010/wordprocessingGroup" xmlns:wpi="http://schemas.microsoft.com/office/word/2010/wordprocessingInk" xmlns:wne="http://schemas.microsoft.com/office/word/2006/wordml" xmlns:wps="http://schemas.microsoft.com/office/word/2010/wordprocessingShape" mc:Ignorable="w14 w15 w16se wp14">
+  <w:footnote w:type="separator" w:id="-1">
+    <w:p>
+      <w:pPr>
+        <w:spacing w:after="0" w:line="240" w:lineRule="auto"/>
+      </w:pPr>
+      <w:r>
+        <w:separator/>
+      </w:r>
+    </w:p>
+  </w:footnote>
+  <w:footnote w:type="continuationSeparator" w:id="0">
+    <w:p>
+      <w:pPr>
+        <w:spacing w:after="0" w:line="240" w:lineRule="auto"/>
+      </w:pPr>
+      <w:r>
+        <w:continuationSeparator/>
+      </w:r>
+    </w:p>
+  </w:footnote>
+</w:footnotes>
 </file>
 
 <file path=word/styles.xml><?xml version="1.0" encoding="utf-8"?>
@@ -819,6 +863,60 @@
       <w:lang w:eastAsia="zh-CN"/>
     </w:rPr>
   </w:style>
+  <w:style w:type="paragraph" w:styleId="Header">
+    <w:name w:val="header"/>
+    <w:basedOn w:val="Normal"/>
+    <w:link w:val="HeaderChar"/>
+    <w:uiPriority w:val="99"/>
+    <w:unhideWhenUsed/>
+    <w:rsid w:val="00C249D4"/>
+    <w:pPr>
+      <w:tabs>
+        <w:tab w:val="center" w:pos="4680"/>
+        <w:tab w:val="right" w:pos="9360"/>
+      </w:tabs>
+      <w:spacing w:after="0" w:line="240" w:lineRule="auto"/>
+    </w:pPr>
+  </w:style>
+  <w:style w:type="character" w:customStyle="1" w:styleId="HeaderChar">
+    <w:name w:val="Header Char"/>
+    <w:basedOn w:val="DefaultParagraphFont"/>
+    <w:link w:val="Header"/>
+    <w:uiPriority w:val="99"/>
+    <w:rsid w:val="00C249D4"/>
+    <w:rPr>
+      <w:sz w:val="22"/>
+      <w:szCs w:val="22"/>
+      <w:lang w:bidi="ar-SA"/>
+    </w:rPr>
+  </w:style>
+  <w:style w:type="paragraph" w:styleId="Footer">
+    <w:name w:val="footer"/>
+    <w:basedOn w:val="Normal"/>
+    <w:link w:val="FooterChar"/>
+    <w:uiPriority w:val="99"/>
+    <w:unhideWhenUsed/>
+    <w:rsid w:val="00C249D4"/>
+    <w:pPr>
+      <w:tabs>
+        <w:tab w:val="center" w:pos="4680"/>
+        <w:tab w:val="right" w:pos="9360"/>
+      </w:tabs>
+      <w:spacing w:after="0" w:line="240" w:lineRule="auto"/>
+    </w:pPr>
+  </w:style>
+  <w:style w:type="character" w:customStyle="1" w:styleId="FooterChar">
+    <w:name w:val="Footer Char"/>
+    <w:basedOn w:val="DefaultParagraphFont"/>
+    <w:link w:val="Footer"/>
+    <w:uiPriority w:val="99"/>
+    <w:rsid w:val="00C249D4"/>
+    <w:rPr>
+      <w:sz w:val="22"/>
+      <w:szCs w:val="22"/>
+      <w:lang w:bidi="ar-SA"/>
+    </w:rPr>
+  </w:style>
 </w:styles>
 </file>
 
@@ -1088,7 +1186,7 @@
 </file>
 
 <file path=customXml/itemProps1.xml><?xml version="1.0" encoding="utf-8"?>
-<ds:datastoreItem xmlns:ds="http://schemas.openxmlformats.org/officeDocument/2006/customXml" ds:itemID="{0205B477-9700-4B5D-BB18-503FE0E5D5FE}">
+<ds:datastoreItem xmlns:ds="http://schemas.openxmlformats.org/officeDocument/2006/customXml" ds:itemID="{EB3E571B-9A3A-4659-AD3B-FD2211921BFF}">
   <ds:schemaRefs>
     <ds:schemaRef ds:uri="http://schemas.openxmlformats.org/officeDocument/2006/bibliography"/>
   </ds:schemaRefs>

</xml_diff>